<commit_message>
added date to report
</commit_message>
<xml_diff>
--- a/Lab 1/ENDG510-Lab1-Report_Group13.docx
+++ b/Lab 1/ENDG510-Lab1-Report_Group13.docx
@@ -343,15 +343,20 @@
     <w:p>
       <w:pPr>
         <w:spacing w:line="276" w:lineRule="auto"/>
-        <w:jc w:val="center"/>
         <w:rPr>
           <w:rFonts w:ascii="Times New Roman" w:hAnsi="Times New Roman" w:cs="Times New Roman"/>
           <w:b/>
           <w:bCs/>
-          <w:sz w:val="24"/>
-          <w:szCs w:val="24"/>
-        </w:rPr>
-      </w:pPr>
+        </w:rPr>
+      </w:pPr>
+      <w:r>
+        <w:rPr>
+          <w:rFonts w:ascii="Times New Roman" w:hAnsi="Times New Roman" w:cs="Times New Roman"/>
+          <w:b/>
+          <w:bCs/>
+        </w:rPr>
+        <w:t>November 7, 2024</w:t>
+      </w:r>
     </w:p>
     <w:p>
       <w:pPr>
@@ -1628,43 +1633,7 @@
         <w:rPr>
           <w:rFonts w:ascii="Times New Roman" w:hAnsi="Times New Roman" w:cs="Times New Roman"/>
         </w:rPr>
-        <w:t xml:space="preserve">Null, missing values show up as rows in the </w:t>
-      </w:r>
-      <w:r>
-        <w:rPr>
-          <w:rFonts w:ascii="Times New Roman" w:hAnsi="Times New Roman" w:cs="Times New Roman"/>
-        </w:rPr>
-        <w:t xml:space="preserve">CSV </w:t>
-      </w:r>
-      <w:r>
-        <w:rPr>
-          <w:rFonts w:ascii="Times New Roman" w:hAnsi="Times New Roman" w:cs="Times New Roman"/>
-        </w:rPr>
-        <w:t xml:space="preserve">that have no data. Duplicates are rows that have identical data to other rows. We need to clean the null data </w:t>
-      </w:r>
-      <w:r>
-        <w:rPr>
-          <w:rFonts w:ascii="Times New Roman" w:hAnsi="Times New Roman" w:cs="Times New Roman"/>
-        </w:rPr>
-        <w:t>to</w:t>
-      </w:r>
-      <w:r>
-        <w:rPr>
-          <w:rFonts w:ascii="Times New Roman" w:hAnsi="Times New Roman" w:cs="Times New Roman"/>
-        </w:rPr>
-        <w:t xml:space="preserve"> ensure that the </w:t>
-      </w:r>
-      <w:r>
-        <w:rPr>
-          <w:rFonts w:ascii="Times New Roman" w:hAnsi="Times New Roman" w:cs="Times New Roman"/>
-        </w:rPr>
-        <w:t>ML</w:t>
-      </w:r>
-      <w:r>
-        <w:rPr>
-          <w:rFonts w:ascii="Times New Roman" w:hAnsi="Times New Roman" w:cs="Times New Roman"/>
-        </w:rPr>
-        <w:t xml:space="preserve"> model is not learning incorrect data, and we need to clean duplicates to reduce the chances of overfitting or increased training time due to the large amount of data.</w:t>
+        <w:t>Null, missing values show up as rows in the CSV that have no data. Duplicates are rows that have identical data to other rows. We need to clean the null data to ensure that the ML model is not learning incorrect data, and we need to clean duplicates to reduce the chances of overfitting or increased training time due to the large amount of data.</w:t>
       </w:r>
     </w:p>
     <w:p>
@@ -3227,7 +3196,21 @@
         <w:rPr>
           <w:rFonts w:ascii="Times New Roman" w:hAnsi="Times New Roman" w:cs="Times New Roman"/>
         </w:rPr>
-        <w:t>sum of null values were taken and outputted</w:t>
+        <w:t xml:space="preserve">sum of null values </w:t>
+      </w:r>
+      <w:proofErr w:type="gramStart"/>
+      <w:r>
+        <w:rPr>
+          <w:rFonts w:ascii="Times New Roman" w:hAnsi="Times New Roman" w:cs="Times New Roman"/>
+        </w:rPr>
+        <w:t>were</w:t>
+      </w:r>
+      <w:proofErr w:type="gramEnd"/>
+      <w:r>
+        <w:rPr>
+          <w:rFonts w:ascii="Times New Roman" w:hAnsi="Times New Roman" w:cs="Times New Roman"/>
+        </w:rPr>
+        <w:t xml:space="preserve"> taken and outputted</w:t>
       </w:r>
       <w:r>
         <w:rPr>
@@ -3350,6 +3333,7 @@
         <w:t xml:space="preserve"> = </w:t>
       </w:r>
       <w:proofErr w:type="spellStart"/>
+      <w:proofErr w:type="gramStart"/>
       <w:r>
         <w:rPr>
           <w:rFonts w:ascii="Cascadia Code" w:eastAsia="Times New Roman" w:hAnsi="Cascadia Code" w:cs="Cascadia Code"/>
@@ -3362,6 +3346,7 @@
         <w:t>df.isnull</w:t>
       </w:r>
       <w:proofErr w:type="spellEnd"/>
+      <w:proofErr w:type="gramEnd"/>
       <w:r>
         <w:rPr>
           <w:rFonts w:ascii="Cascadia Code" w:eastAsia="Times New Roman" w:hAnsi="Cascadia Code" w:cs="Cascadia Code"/>
@@ -3405,6 +3390,7 @@
           <w14:ligatures w14:val="none"/>
         </w:rPr>
       </w:pPr>
+      <w:proofErr w:type="gramStart"/>
       <w:r>
         <w:rPr>
           <w:rFonts w:ascii="Cascadia Code" w:eastAsia="Times New Roman" w:hAnsi="Cascadia Code" w:cs="Cascadia Code"/>
@@ -3414,7 +3400,19 @@
           <w:szCs w:val="18"/>
           <w14:ligatures w14:val="none"/>
         </w:rPr>
-        <w:t xml:space="preserve">print("Missing Values:\n", </w:t>
+        <w:t>print(</w:t>
+      </w:r>
+      <w:proofErr w:type="gramEnd"/>
+      <w:r>
+        <w:rPr>
+          <w:rFonts w:ascii="Cascadia Code" w:eastAsia="Times New Roman" w:hAnsi="Cascadia Code" w:cs="Cascadia Code"/>
+          <w:color w:val="595959" w:themeColor="text1" w:themeTint="A6"/>
+          <w:kern w:val="0"/>
+          <w:sz w:val="18"/>
+          <w:szCs w:val="18"/>
+          <w14:ligatures w14:val="none"/>
+        </w:rPr>
+        <w:t xml:space="preserve">"Missing Values:\n", </w:t>
       </w:r>
       <w:proofErr w:type="spellStart"/>
       <w:r>
@@ -3817,6 +3815,7 @@
         <w:t xml:space="preserve"> = </w:t>
       </w:r>
       <w:proofErr w:type="spellStart"/>
+      <w:proofErr w:type="gramStart"/>
       <w:r>
         <w:rPr>
           <w:rFonts w:ascii="Cascadia Code" w:hAnsi="Cascadia Code" w:cs="Cascadia Code"/>
@@ -3824,7 +3823,17 @@
           <w:sz w:val="18"/>
           <w:szCs w:val="18"/>
         </w:rPr>
-        <w:t>df.drop_duplicates</w:t>
+        <w:t>df.drop</w:t>
+      </w:r>
+      <w:proofErr w:type="gramEnd"/>
+      <w:r>
+        <w:rPr>
+          <w:rFonts w:ascii="Cascadia Code" w:hAnsi="Cascadia Code" w:cs="Cascadia Code"/>
+          <w:color w:val="595959" w:themeColor="text1" w:themeTint="A6"/>
+          <w:sz w:val="18"/>
+          <w:szCs w:val="18"/>
+        </w:rPr>
+        <w:t>_duplicates</w:t>
       </w:r>
       <w:proofErr w:type="spellEnd"/>
       <w:r>
@@ -4206,13 +4215,7 @@
         <w:rPr>
           <w:rFonts w:ascii="Times New Roman" w:hAnsi="Times New Roman" w:cs="Times New Roman"/>
         </w:rPr>
-        <w:t>a window of 25°C to 30</w:t>
-      </w:r>
-      <w:r>
-        <w:rPr>
-          <w:rFonts w:ascii="Times New Roman" w:hAnsi="Times New Roman" w:cs="Times New Roman"/>
-        </w:rPr>
-        <w:t>°C</w:t>
+        <w:t>a window of 25°C to 30°C</w:t>
       </w:r>
       <w:r>
         <w:rPr>
@@ -7643,6 +7646,7 @@
   <w:style w:type="character" w:default="1" w:styleId="DefaultParagraphFont">
     <w:name w:val="Default Paragraph Font"/>
     <w:uiPriority w:val="1"/>
+    <w:semiHidden/>
     <w:unhideWhenUsed/>
   </w:style>
   <w:style w:type="table" w:default="1" w:styleId="TableNormal">

</xml_diff>